<commit_message>
Twitch video rules fix
</commit_message>
<xml_diff>
--- a/Video Display System Tutorial.docx
+++ b/Video Display System Tutorial.docx
@@ -19,8 +19,6 @@
         </w:rPr>
         <w:t>Video Display System Tutorial</w:t>
       </w:r>
-      <w:bookmarkStart w:id="0" w:name="_GoBack"/>
-      <w:bookmarkEnd w:id="0"/>
     </w:p>
     <w:p>
       <w:pPr>
@@ -38,9 +36,9 @@
           <w:noProof/>
         </w:rPr>
         <w:drawing>
-          <wp:inline distT="0" distB="0" distL="0" distR="0" wp14:anchorId="7AE52FAE" wp14:editId="0616F318">
-            <wp:extent cx="7000864" cy="715617"/>
-            <wp:effectExtent l="19050" t="19050" r="10160" b="27940"/>
+          <wp:inline distT="0" distB="0" distL="0" distR="0" wp14:anchorId="1971D72D" wp14:editId="33898385">
+            <wp:extent cx="7029450" cy="791845"/>
+            <wp:effectExtent l="19050" t="19050" r="19050" b="27305"/>
             <wp:docPr id="1" name="Picture 1"/>
             <wp:cNvGraphicFramePr>
               <a:graphicFrameLocks xmlns:a="http://schemas.openxmlformats.org/drawingml/2006/main" noChangeAspect="1"/>
@@ -52,33 +50,25 @@
                     <pic:cNvPr id="1" name=""/>
                     <pic:cNvPicPr/>
                   </pic:nvPicPr>
-                  <pic:blipFill rotWithShape="1">
+                  <pic:blipFill>
                     <a:blip r:embed="rId5"/>
-                    <a:srcRect r="4644"/>
-                    <a:stretch/>
+                    <a:stretch>
+                      <a:fillRect/>
+                    </a:stretch>
                   </pic:blipFill>
-                  <pic:spPr bwMode="auto">
+                  <pic:spPr>
                     <a:xfrm>
                       <a:off x="0" y="0"/>
-                      <a:ext cx="7117165" cy="727505"/>
+                      <a:ext cx="7029450" cy="791845"/>
                     </a:xfrm>
                     <a:prstGeom prst="rect">
                       <a:avLst/>
                     </a:prstGeom>
-                    <a:ln w="9525" cap="flat" cmpd="sng" algn="ctr">
+                    <a:ln>
                       <a:solidFill>
-                        <a:sysClr val="windowText" lastClr="000000"/>
+                        <a:schemeClr val="tx1"/>
                       </a:solidFill>
-                      <a:prstDash val="solid"/>
-                      <a:round/>
-                      <a:headEnd type="none" w="med" len="med"/>
-                      <a:tailEnd type="none" w="med" len="med"/>
                     </a:ln>
-                    <a:extLst>
-                      <a:ext uri="{53640926-AAD7-44D8-BBD7-CCE9431645EC}">
-                        <a14:shadowObscured xmlns:a14="http://schemas.microsoft.com/office/drawing/2010/main"/>
-                      </a:ext>
-                    </a:extLst>
                   </pic:spPr>
                 </pic:pic>
               </a:graphicData>
@@ -449,9 +439,6 @@
     <w:p>
       <w:pPr>
         <w:pStyle w:val="ListParagraph"/>
-        <w:rPr>
-          <w:rFonts w:hint="eastAsia"/>
-        </w:rPr>
       </w:pPr>
     </w:p>
     <w:p>
@@ -529,9 +516,6 @@
           <w:ilvl w:val="0"/>
           <w:numId w:val="2"/>
         </w:numPr>
-        <w:rPr>
-          <w:rFonts w:hint="eastAsia"/>
-        </w:rPr>
       </w:pPr>
       <w:proofErr w:type="spellStart"/>
       <w:proofErr w:type="gramStart"/>
@@ -712,7 +696,7 @@
       <w:proofErr w:type="spellStart"/>
       <w:proofErr w:type="gramStart"/>
       <w:r>
-        <w:t>videoUrl</w:t>
+        <w:t>videoChannel</w:t>
       </w:r>
       <w:proofErr w:type="spellEnd"/>
       <w:proofErr w:type="gramEnd"/>
@@ -723,7 +707,81 @@
         <w:rPr>
           <w:rFonts w:hint="eastAsia"/>
         </w:rPr>
-        <w:t>影片網址</w:t>
+        <w:t>影片</w:t>
+      </w:r>
+      <w:r>
+        <w:rPr>
+          <w:rFonts w:hint="eastAsia"/>
+        </w:rPr>
+        <w:t>頻道</w:t>
+      </w:r>
+      <w:r>
+        <w:rPr>
+          <w:rFonts w:hint="eastAsia"/>
+        </w:rPr>
+        <w:t>，</w:t>
+      </w:r>
+      <w:r>
+        <w:rPr>
+          <w:rFonts w:hint="eastAsia"/>
+        </w:rPr>
+        <w:t>用於</w:t>
+      </w:r>
+      <w:r>
+        <w:rPr>
+          <w:rFonts w:hint="eastAsia"/>
+        </w:rPr>
+        <w:t>T</w:t>
+      </w:r>
+      <w:r>
+        <w:t>witch</w:t>
+      </w:r>
+      <w:r>
+        <w:rPr>
+          <w:rFonts w:hint="eastAsia"/>
+        </w:rPr>
+        <w:t>影片，</w:t>
+      </w:r>
+      <w:proofErr w:type="spellStart"/>
+      <w:r>
+        <w:rPr>
+          <w:rFonts w:hint="eastAsia"/>
+        </w:rPr>
+        <w:t>Yo</w:t>
+      </w:r>
+      <w:r>
+        <w:t>utube</w:t>
+      </w:r>
+      <w:proofErr w:type="spellEnd"/>
+      <w:r>
+        <w:rPr>
+          <w:rFonts w:hint="eastAsia"/>
+        </w:rPr>
+        <w:t>影片請不用填，</w:t>
+      </w:r>
+      <w:r>
+        <w:rPr>
+          <w:rFonts w:hint="eastAsia"/>
+        </w:rPr>
+        <w:t>如何取得影片</w:t>
+      </w:r>
+      <w:r>
+        <w:rPr>
+          <w:rFonts w:hint="eastAsia"/>
+        </w:rPr>
+        <w:t>頻道</w:t>
+      </w:r>
+      <w:r>
+        <w:rPr>
+          <w:rFonts w:hint="eastAsia"/>
+        </w:rPr>
+        <w:t>請參考備註</w:t>
+      </w:r>
+      <w:r>
+        <w:rPr>
+          <w:rFonts w:hint="eastAsia"/>
+        </w:rPr>
+        <w:t>2</w:t>
       </w:r>
       <w:r>
         <w:rPr>
@@ -855,11 +913,13 @@
     <w:p/>
     <w:p/>
     <w:p/>
-    <w:p/>
-    <w:p>
-      <w:pPr>
-        <w:rPr>
-          <w:rFonts w:hint="eastAsia"/>
+    <w:p>
+      <w:bookmarkStart w:id="0" w:name="_GoBack"/>
+      <w:bookmarkEnd w:id="0"/>
+    </w:p>
+    <w:p>
+      <w:pPr>
+        <w:rPr>
           <w:b/>
           <w:sz w:val="28"/>
           <w:szCs w:val="28"/>
@@ -872,7 +932,6 @@
           <w:sz w:val="28"/>
           <w:szCs w:val="28"/>
         </w:rPr>
-        <w:lastRenderedPageBreak/>
         <w:t>備註</w:t>
       </w:r>
     </w:p>
@@ -971,9 +1030,6 @@
     <w:p>
       <w:pPr>
         <w:ind w:left="720"/>
-        <w:rPr>
-          <w:rFonts w:hint="eastAsia"/>
-        </w:rPr>
       </w:pPr>
       <w:r>
         <w:rPr>
@@ -1027,7 +1083,305 @@
         <w:t>。</w:t>
       </w:r>
     </w:p>
-    <w:p/>
+    <w:p>
+      <w:pPr>
+        <w:pStyle w:val="ListParagraph"/>
+        <w:numPr>
+          <w:ilvl w:val="0"/>
+          <w:numId w:val="3"/>
+        </w:numPr>
+        <w:rPr>
+          <w:rFonts w:hint="eastAsia"/>
+          <w:b/>
+        </w:rPr>
+      </w:pPr>
+      <w:r>
+        <w:rPr>
+          <w:rFonts w:hint="eastAsia"/>
+          <w:b/>
+        </w:rPr>
+        <w:t>取得</w:t>
+      </w:r>
+      <w:r>
+        <w:rPr>
+          <w:rFonts w:hint="eastAsia"/>
+          <w:b/>
+        </w:rPr>
+        <w:t>T</w:t>
+      </w:r>
+      <w:r>
+        <w:rPr>
+          <w:b/>
+        </w:rPr>
+        <w:t>witch</w:t>
+      </w:r>
+      <w:r>
+        <w:rPr>
+          <w:rFonts w:hint="eastAsia"/>
+          <w:b/>
+        </w:rPr>
+        <w:t>影片頻道</w:t>
+      </w:r>
+    </w:p>
+    <w:p>
+      <w:pPr>
+        <w:ind w:left="720"/>
+      </w:pPr>
+      <w:r>
+        <w:rPr>
+          <w:rFonts w:hint="eastAsia"/>
+        </w:rPr>
+        <w:t>T</w:t>
+      </w:r>
+      <w:r>
+        <w:t>witch</w:t>
+      </w:r>
+      <w:r>
+        <w:rPr>
+          <w:rFonts w:hint="eastAsia"/>
+        </w:rPr>
+        <w:t>影片分為兩種</w:t>
+      </w:r>
+      <w:r>
+        <w:rPr>
+          <w:rFonts w:hint="eastAsia"/>
+        </w:rPr>
+        <w:t xml:space="preserve">: </w:t>
+      </w:r>
+      <w:r>
+        <w:t>a</w:t>
+      </w:r>
+      <w:r>
+        <w:rPr>
+          <w:rFonts w:hint="eastAsia"/>
+        </w:rPr>
+        <w:t xml:space="preserve">. </w:t>
+      </w:r>
+      <w:r>
+        <w:rPr>
+          <w:rFonts w:hint="eastAsia"/>
+        </w:rPr>
+        <w:t>主頻道影片</w:t>
+      </w:r>
+      <w:r>
+        <w:rPr>
+          <w:rFonts w:hint="eastAsia"/>
+        </w:rPr>
+        <w:t xml:space="preserve"> </w:t>
+      </w:r>
+      <w:r>
+        <w:t xml:space="preserve">b. </w:t>
+      </w:r>
+      <w:r>
+        <w:rPr>
+          <w:rFonts w:hint="eastAsia"/>
+        </w:rPr>
+        <w:t>主頻道下的子影片</w:t>
+      </w:r>
+    </w:p>
+    <w:p>
+      <w:pPr>
+        <w:pStyle w:val="ListParagraph"/>
+        <w:numPr>
+          <w:ilvl w:val="0"/>
+          <w:numId w:val="4"/>
+        </w:numPr>
+      </w:pPr>
+      <w:r>
+        <w:rPr>
+          <w:rFonts w:hint="eastAsia"/>
+        </w:rPr>
+        <w:t>主頻道影片</w:t>
+      </w:r>
+      <w:r>
+        <w:rPr>
+          <w:rFonts w:hint="eastAsia"/>
+        </w:rPr>
+        <w:t xml:space="preserve">: </w:t>
+      </w:r>
+      <w:r>
+        <w:rPr>
+          <w:rFonts w:hint="eastAsia"/>
+        </w:rPr>
+        <w:t>例如網址為</w:t>
+      </w:r>
+      <w:r>
+        <w:t>http://www.twitch.tv/</w:t>
+      </w:r>
+      <w:r>
+        <w:rPr>
+          <w:highlight w:val="yellow"/>
+        </w:rPr>
+        <w:t>nl_kripp</w:t>
+      </w:r>
+      <w:r>
+        <w:rPr>
+          <w:rFonts w:hint="eastAsia"/>
+        </w:rPr>
+        <w:t>時則為主頻道影片，請不要填</w:t>
+      </w:r>
+      <w:proofErr w:type="spellStart"/>
+      <w:r>
+        <w:rPr>
+          <w:rFonts w:hint="eastAsia"/>
+        </w:rPr>
+        <w:t>videoId</w:t>
+      </w:r>
+      <w:proofErr w:type="spellEnd"/>
+      <w:r>
+        <w:rPr>
+          <w:rFonts w:hint="eastAsia"/>
+        </w:rPr>
+        <w:t>(</w:t>
+      </w:r>
+      <w:r>
+        <w:rPr>
+          <w:rFonts w:hint="eastAsia"/>
+        </w:rPr>
+        <w:t>空白</w:t>
+      </w:r>
+      <w:r>
+        <w:rPr>
+          <w:rFonts w:hint="eastAsia"/>
+        </w:rPr>
+        <w:t>)</w:t>
+      </w:r>
+      <w:r>
+        <w:rPr>
+          <w:rFonts w:hint="eastAsia"/>
+        </w:rPr>
+        <w:t>，只填</w:t>
+      </w:r>
+      <w:proofErr w:type="spellStart"/>
+      <w:r>
+        <w:rPr>
+          <w:rFonts w:hint="eastAsia"/>
+        </w:rPr>
+        <w:t>video</w:t>
+      </w:r>
+      <w:r>
+        <w:t>Channel</w:t>
+      </w:r>
+      <w:proofErr w:type="spellEnd"/>
+      <w:r>
+        <w:rPr>
+          <w:rFonts w:hint="eastAsia"/>
+        </w:rPr>
+        <w:t>為</w:t>
+      </w:r>
+      <w:proofErr w:type="spellStart"/>
+      <w:r>
+        <w:t>nl_kripp</w:t>
+      </w:r>
+      <w:proofErr w:type="spellEnd"/>
+      <w:r>
+        <w:rPr>
+          <w:rFonts w:hint="eastAsia"/>
+        </w:rPr>
+        <w:t>。</w:t>
+      </w:r>
+    </w:p>
+    <w:p>
+      <w:pPr>
+        <w:pStyle w:val="ListParagraph"/>
+        <w:numPr>
+          <w:ilvl w:val="0"/>
+          <w:numId w:val="4"/>
+        </w:numPr>
+      </w:pPr>
+      <w:r>
+        <w:rPr>
+          <w:rFonts w:hint="eastAsia"/>
+        </w:rPr>
+        <w:t>主頻道下的子影片</w:t>
+      </w:r>
+      <w:r>
+        <w:rPr>
+          <w:rFonts w:hint="eastAsia"/>
+        </w:rPr>
+        <w:t xml:space="preserve">: </w:t>
+      </w:r>
+      <w:r>
+        <w:rPr>
+          <w:rFonts w:hint="eastAsia"/>
+        </w:rPr>
+        <w:t>例如網址為</w:t>
+      </w:r>
+      <w:r>
+        <w:t>http://www.twitch.tv/</w:t>
+      </w:r>
+      <w:r>
+        <w:rPr>
+          <w:highlight w:val="yellow"/>
+        </w:rPr>
+        <w:t>esl_heroes</w:t>
+      </w:r>
+      <w:r>
+        <w:t>/v/</w:t>
+      </w:r>
+      <w:r>
+        <w:rPr>
+          <w:highlight w:val="yellow"/>
+        </w:rPr>
+        <w:t>3990262</w:t>
+      </w:r>
+      <w:r>
+        <w:t>，</w:t>
+      </w:r>
+      <w:proofErr w:type="spellStart"/>
+      <w:r>
+        <w:rPr>
+          <w:rFonts w:hint="eastAsia"/>
+        </w:rPr>
+        <w:t>videoId</w:t>
+      </w:r>
+      <w:proofErr w:type="spellEnd"/>
+      <w:r>
+        <w:rPr>
+          <w:rFonts w:hint="eastAsia"/>
+        </w:rPr>
+        <w:t>為</w:t>
+      </w:r>
+      <w:r>
+        <w:t>3990262</w:t>
+      </w:r>
+      <w:r>
+        <w:rPr>
+          <w:rFonts w:hint="eastAsia"/>
+        </w:rPr>
+        <w:t>，</w:t>
+      </w:r>
+      <w:proofErr w:type="spellStart"/>
+      <w:r>
+        <w:rPr>
+          <w:rFonts w:hint="eastAsia"/>
+        </w:rPr>
+        <w:t>videoChannel</w:t>
+      </w:r>
+      <w:proofErr w:type="spellEnd"/>
+      <w:r>
+        <w:rPr>
+          <w:rFonts w:hint="eastAsia"/>
+        </w:rPr>
+        <w:t>請填</w:t>
+      </w:r>
+      <w:proofErr w:type="spellStart"/>
+      <w:r>
+        <w:t>esl_heroes</w:t>
+      </w:r>
+      <w:proofErr w:type="spellEnd"/>
+      <w:r>
+        <w:rPr>
+          <w:rFonts w:hint="eastAsia"/>
+        </w:rPr>
+        <w:t>。</w:t>
+      </w:r>
+    </w:p>
+    <w:p>
+      <w:pPr>
+        <w:ind w:left="720"/>
+      </w:pPr>
+    </w:p>
     <w:p>
       <w:pPr>
         <w:pStyle w:val="ListParagraph"/>
@@ -1071,11 +1425,6 @@
             <w:shd w:val="clear" w:color="auto" w:fill="000000" w:themeFill="text1"/>
           </w:tcPr>
           <w:p>
-            <w:pPr>
-              <w:rPr>
-                <w:rFonts w:hint="eastAsia"/>
-              </w:rPr>
-            </w:pPr>
             <w:proofErr w:type="spellStart"/>
             <w:r>
               <w:rPr>
@@ -1094,9 +1443,6 @@
           <w:p>
             <w:pPr>
               <w:cnfStyle w:val="100000000000" w:firstRow="1" w:lastRow="0" w:firstColumn="0" w:lastColumn="0" w:oddVBand="0" w:evenVBand="0" w:oddHBand="0" w:evenHBand="0" w:firstRowFirstColumn="0" w:firstRowLastColumn="0" w:lastRowFirstColumn="0" w:lastRowLastColumn="0"/>
-              <w:rPr>
-                <w:rFonts w:hint="eastAsia"/>
-              </w:rPr>
             </w:pPr>
             <w:proofErr w:type="spellStart"/>
             <w:r>
@@ -1116,9 +1462,6 @@
           <w:p>
             <w:pPr>
               <w:cnfStyle w:val="100000000000" w:firstRow="1" w:lastRow="0" w:firstColumn="0" w:lastColumn="0" w:oddVBand="0" w:evenVBand="0" w:oddHBand="0" w:evenHBand="0" w:firstRowFirstColumn="0" w:firstRowLastColumn="0" w:lastRowFirstColumn="0" w:lastRowLastColumn="0"/>
-              <w:rPr>
-                <w:rFonts w:hint="eastAsia"/>
-              </w:rPr>
             </w:pPr>
             <w:proofErr w:type="spellStart"/>
             <w:r>
@@ -1135,9 +1478,6 @@
           <w:p>
             <w:pPr>
               <w:cnfStyle w:val="100000000000" w:firstRow="1" w:lastRow="0" w:firstColumn="0" w:lastColumn="0" w:oddVBand="0" w:evenVBand="0" w:oddHBand="0" w:evenHBand="0" w:firstRowFirstColumn="0" w:firstRowLastColumn="0" w:lastRowFirstColumn="0" w:lastRowLastColumn="0"/>
-              <w:rPr>
-                <w:rFonts w:hint="eastAsia"/>
-              </w:rPr>
             </w:pPr>
             <w:r>
               <w:rPr>
@@ -1157,7 +1497,6 @@
           <w:p>
             <w:pPr>
               <w:rPr>
-                <w:rFonts w:hint="eastAsia"/>
                 <w:b w:val="0"/>
               </w:rPr>
             </w:pPr>
@@ -1177,9 +1516,6 @@
           <w:p>
             <w:pPr>
               <w:cnfStyle w:val="000000000000" w:firstRow="0" w:lastRow="0" w:firstColumn="0" w:lastColumn="0" w:oddVBand="0" w:evenVBand="0" w:oddHBand="0" w:evenHBand="0" w:firstRowFirstColumn="0" w:firstRowLastColumn="0" w:lastRowFirstColumn="0" w:lastRowLastColumn="0"/>
-              <w:rPr>
-                <w:rFonts w:hint="eastAsia"/>
-              </w:rPr>
             </w:pPr>
             <w:r>
               <w:rPr>
@@ -1196,9 +1532,6 @@
           <w:p>
             <w:pPr>
               <w:cnfStyle w:val="000000000000" w:firstRow="0" w:lastRow="0" w:firstColumn="0" w:lastColumn="0" w:oddVBand="0" w:evenVBand="0" w:oddHBand="0" w:evenHBand="0" w:firstRowFirstColumn="0" w:firstRowLastColumn="0" w:lastRowFirstColumn="0" w:lastRowLastColumn="0"/>
-              <w:rPr>
-                <w:rFonts w:hint="eastAsia"/>
-              </w:rPr>
             </w:pPr>
             <w:r>
               <w:rPr>
@@ -1215,9 +1548,6 @@
           <w:p>
             <w:pPr>
               <w:cnfStyle w:val="000000000000" w:firstRow="0" w:lastRow="0" w:firstColumn="0" w:lastColumn="0" w:oddVBand="0" w:evenVBand="0" w:oddHBand="0" w:evenHBand="0" w:firstRowFirstColumn="0" w:firstRowLastColumn="0" w:lastRowFirstColumn="0" w:lastRowLastColumn="0"/>
-              <w:rPr>
-                <w:rFonts w:hint="eastAsia"/>
-              </w:rPr>
             </w:pPr>
             <w:r>
               <w:rPr>
@@ -1237,7 +1567,6 @@
           <w:p>
             <w:pPr>
               <w:rPr>
-                <w:rFonts w:hint="eastAsia"/>
                 <w:b w:val="0"/>
               </w:rPr>
             </w:pPr>
@@ -1265,9 +1594,6 @@
           <w:p>
             <w:pPr>
               <w:cnfStyle w:val="000000000000" w:firstRow="0" w:lastRow="0" w:firstColumn="0" w:lastColumn="0" w:oddVBand="0" w:evenVBand="0" w:oddHBand="0" w:evenHBand="0" w:firstRowFirstColumn="0" w:firstRowLastColumn="0" w:lastRowFirstColumn="0" w:lastRowLastColumn="0"/>
-              <w:rPr>
-                <w:rFonts w:hint="eastAsia"/>
-              </w:rPr>
             </w:pPr>
             <w:r>
               <w:t>N</w:t>
@@ -1281,9 +1607,6 @@
           <w:p>
             <w:pPr>
               <w:cnfStyle w:val="000000000000" w:firstRow="0" w:lastRow="0" w:firstColumn="0" w:lastColumn="0" w:oddVBand="0" w:evenVBand="0" w:oddHBand="0" w:evenHBand="0" w:firstRowFirstColumn="0" w:firstRowLastColumn="0" w:lastRowFirstColumn="0" w:lastRowLastColumn="0"/>
-              <w:rPr>
-                <w:rFonts w:hint="eastAsia"/>
-              </w:rPr>
             </w:pPr>
             <w:r>
               <w:t>2015/01/01</w:t>
@@ -1297,9 +1620,6 @@
           <w:p>
             <w:pPr>
               <w:cnfStyle w:val="000000000000" w:firstRow="0" w:lastRow="0" w:firstColumn="0" w:lastColumn="0" w:oddVBand="0" w:evenVBand="0" w:oddHBand="0" w:evenHBand="0" w:firstRowFirstColumn="0" w:firstRowLastColumn="0" w:lastRowFirstColumn="0" w:lastRowLastColumn="0"/>
-              <w:rPr>
-                <w:rFonts w:hint="eastAsia"/>
-              </w:rPr>
             </w:pPr>
             <w:r>
               <w:rPr>
@@ -1319,7 +1639,6 @@
           <w:p>
             <w:pPr>
               <w:rPr>
-                <w:rFonts w:hint="eastAsia"/>
                 <w:b w:val="0"/>
               </w:rPr>
             </w:pPr>
@@ -1338,9 +1657,6 @@
           <w:p>
             <w:pPr>
               <w:cnfStyle w:val="000000000000" w:firstRow="0" w:lastRow="0" w:firstColumn="0" w:lastColumn="0" w:oddVBand="0" w:evenVBand="0" w:oddHBand="0" w:evenHBand="0" w:firstRowFirstColumn="0" w:firstRowLastColumn="0" w:lastRowFirstColumn="0" w:lastRowLastColumn="0"/>
-              <w:rPr>
-                <w:rFonts w:hint="eastAsia"/>
-              </w:rPr>
             </w:pPr>
             <w:r>
               <w:rPr>
@@ -1357,9 +1673,6 @@
           <w:p>
             <w:pPr>
               <w:cnfStyle w:val="000000000000" w:firstRow="0" w:lastRow="0" w:firstColumn="0" w:lastColumn="0" w:oddVBand="0" w:evenVBand="0" w:oddHBand="0" w:evenHBand="0" w:firstRowFirstColumn="0" w:firstRowLastColumn="0" w:lastRowFirstColumn="0" w:lastRowLastColumn="0"/>
-              <w:rPr>
-                <w:rFonts w:hint="eastAsia"/>
-              </w:rPr>
             </w:pPr>
             <w:r>
               <w:rPr>
@@ -1376,9 +1689,6 @@
           <w:p>
             <w:pPr>
               <w:cnfStyle w:val="000000000000" w:firstRow="0" w:lastRow="0" w:firstColumn="0" w:lastColumn="0" w:oddVBand="0" w:evenVBand="0" w:oddHBand="0" w:evenHBand="0" w:firstRowFirstColumn="0" w:firstRowLastColumn="0" w:lastRowFirstColumn="0" w:lastRowLastColumn="0"/>
-              <w:rPr>
-                <w:rFonts w:hint="eastAsia"/>
-              </w:rPr>
             </w:pPr>
             <w:r>
               <w:rPr>
@@ -1398,7 +1708,6 @@
           <w:p>
             <w:pPr>
               <w:rPr>
-                <w:rFonts w:hint="eastAsia"/>
                 <w:b w:val="0"/>
               </w:rPr>
             </w:pPr>
@@ -1426,9 +1735,6 @@
           <w:p>
             <w:pPr>
               <w:cnfStyle w:val="000000000000" w:firstRow="0" w:lastRow="0" w:firstColumn="0" w:lastColumn="0" w:oddVBand="0" w:evenVBand="0" w:oddHBand="0" w:evenHBand="0" w:firstRowFirstColumn="0" w:firstRowLastColumn="0" w:lastRowFirstColumn="0" w:lastRowLastColumn="0"/>
-              <w:rPr>
-                <w:rFonts w:hint="eastAsia"/>
-              </w:rPr>
             </w:pPr>
             <w:r>
               <w:t>Y</w:t>
@@ -1442,9 +1748,6 @@
           <w:p>
             <w:pPr>
               <w:cnfStyle w:val="000000000000" w:firstRow="0" w:lastRow="0" w:firstColumn="0" w:lastColumn="0" w:oddVBand="0" w:evenVBand="0" w:oddHBand="0" w:evenHBand="0" w:firstRowFirstColumn="0" w:firstRowLastColumn="0" w:lastRowFirstColumn="0" w:lastRowLastColumn="0"/>
-              <w:rPr>
-                <w:rFonts w:hint="eastAsia"/>
-              </w:rPr>
             </w:pPr>
             <w:r>
               <w:t>2015/0</w:t>
@@ -1473,9 +1776,6 @@
           <w:p>
             <w:pPr>
               <w:cnfStyle w:val="000000000000" w:firstRow="0" w:lastRow="0" w:firstColumn="0" w:lastColumn="0" w:oddVBand="0" w:evenVBand="0" w:oddHBand="0" w:evenHBand="0" w:firstRowFirstColumn="0" w:firstRowLastColumn="0" w:lastRowFirstColumn="0" w:lastRowLastColumn="0"/>
-              <w:rPr>
-                <w:rFonts w:hint="eastAsia"/>
-              </w:rPr>
             </w:pPr>
             <w:r>
               <w:rPr>
@@ -1493,11 +1793,6 @@
             <w:tcW w:w="1705" w:type="dxa"/>
           </w:tcPr>
           <w:p>
-            <w:pPr>
-              <w:rPr>
-                <w:rFonts w:hint="eastAsia"/>
-              </w:rPr>
-            </w:pPr>
             <w:r>
               <w:rPr>
                 <w:b w:val="0"/>
@@ -1545,9 +1840,6 @@
           <w:p>
             <w:pPr>
               <w:cnfStyle w:val="000000000000" w:firstRow="0" w:lastRow="0" w:firstColumn="0" w:lastColumn="0" w:oddVBand="0" w:evenVBand="0" w:oddHBand="0" w:evenHBand="0" w:firstRowFirstColumn="0" w:firstRowLastColumn="0" w:lastRowFirstColumn="0" w:lastRowLastColumn="0"/>
-              <w:rPr>
-                <w:rFonts w:hint="eastAsia"/>
-              </w:rPr>
             </w:pPr>
             <w:r>
               <w:rPr>
@@ -1559,13 +1851,7 @@
         </w:tc>
       </w:tr>
     </w:tbl>
-    <w:p>
-      <w:pPr>
-        <w:rPr>
-          <w:rFonts w:hint="eastAsia"/>
-        </w:rPr>
-      </w:pPr>
-    </w:p>
+    <w:p/>
     <w:p>
       <w:pPr>
         <w:pStyle w:val="ListParagraph"/>
@@ -1588,9 +1874,6 @@
     <w:p>
       <w:pPr>
         <w:ind w:left="720"/>
-        <w:rPr>
-          <w:rFonts w:hint="eastAsia"/>
-        </w:rPr>
       </w:pPr>
       <w:r>
         <w:rPr>
@@ -1620,28 +1903,10 @@
         <w:rPr>
           <w:rFonts w:hint="eastAsia"/>
         </w:rPr>
-        <w:t>在</w:t>
-      </w:r>
-      <w:r>
-        <w:rPr>
-          <w:rFonts w:hint="eastAsia"/>
-        </w:rPr>
-        <w:t>愈</w:t>
-      </w:r>
-      <w:r>
-        <w:rPr>
-          <w:rFonts w:hint="eastAsia"/>
-        </w:rPr>
-        <w:t>前面。</w:t>
-      </w:r>
-    </w:p>
-    <w:p>
-      <w:pPr>
-        <w:rPr>
-          <w:rFonts w:hint="eastAsia"/>
-        </w:rPr>
-      </w:pPr>
-    </w:p>
+        <w:t>在愈前面。</w:t>
+      </w:r>
+    </w:p>
+    <w:p/>
     <w:p/>
     <w:p/>
     <w:p/>
@@ -1663,7 +1928,7 @@
   <w:abstractNum w:abstractNumId="0">
     <w:nsid w:val="1CFE6C23"/>
     <w:multiLevelType w:val="hybridMultilevel"/>
-    <w:tmpl w:val="8E0C0278"/>
+    <w:tmpl w:val="697C4E0C"/>
     <w:lvl w:ilvl="0" w:tplc="0409000F">
       <w:start w:val="1"/>
       <w:numFmt w:val="decimal"/>
@@ -1943,6 +2208,95 @@
       <w:rPr>
         <w:rFonts w:ascii="Wingdings" w:hAnsi="Wingdings" w:hint="default"/>
       </w:rPr>
+    </w:lvl>
+  </w:abstractNum>
+  <w:abstractNum w:abstractNumId="3">
+    <w:nsid w:val="789F385F"/>
+    <w:multiLevelType w:val="hybridMultilevel"/>
+    <w:tmpl w:val="3BF800C4"/>
+    <w:lvl w:ilvl="0" w:tplc="A098732E">
+      <w:start w:val="1"/>
+      <w:numFmt w:val="lowerLetter"/>
+      <w:lvlText w:val="%1."/>
+      <w:lvlJc w:val="left"/>
+      <w:pPr>
+        <w:ind w:left="1080" w:hanging="360"/>
+      </w:pPr>
+      <w:rPr>
+        <w:rFonts w:hint="default"/>
+      </w:rPr>
+    </w:lvl>
+    <w:lvl w:ilvl="1" w:tplc="04090019" w:tentative="1">
+      <w:start w:val="1"/>
+      <w:numFmt w:val="lowerLetter"/>
+      <w:lvlText w:val="%2."/>
+      <w:lvlJc w:val="left"/>
+      <w:pPr>
+        <w:ind w:left="1800" w:hanging="360"/>
+      </w:pPr>
+    </w:lvl>
+    <w:lvl w:ilvl="2" w:tplc="0409001B" w:tentative="1">
+      <w:start w:val="1"/>
+      <w:numFmt w:val="lowerRoman"/>
+      <w:lvlText w:val="%3."/>
+      <w:lvlJc w:val="right"/>
+      <w:pPr>
+        <w:ind w:left="2520" w:hanging="180"/>
+      </w:pPr>
+    </w:lvl>
+    <w:lvl w:ilvl="3" w:tplc="0409000F" w:tentative="1">
+      <w:start w:val="1"/>
+      <w:numFmt w:val="decimal"/>
+      <w:lvlText w:val="%4."/>
+      <w:lvlJc w:val="left"/>
+      <w:pPr>
+        <w:ind w:left="3240" w:hanging="360"/>
+      </w:pPr>
+    </w:lvl>
+    <w:lvl w:ilvl="4" w:tplc="04090019" w:tentative="1">
+      <w:start w:val="1"/>
+      <w:numFmt w:val="lowerLetter"/>
+      <w:lvlText w:val="%5."/>
+      <w:lvlJc w:val="left"/>
+      <w:pPr>
+        <w:ind w:left="3960" w:hanging="360"/>
+      </w:pPr>
+    </w:lvl>
+    <w:lvl w:ilvl="5" w:tplc="0409001B" w:tentative="1">
+      <w:start w:val="1"/>
+      <w:numFmt w:val="lowerRoman"/>
+      <w:lvlText w:val="%6."/>
+      <w:lvlJc w:val="right"/>
+      <w:pPr>
+        <w:ind w:left="4680" w:hanging="180"/>
+      </w:pPr>
+    </w:lvl>
+    <w:lvl w:ilvl="6" w:tplc="0409000F" w:tentative="1">
+      <w:start w:val="1"/>
+      <w:numFmt w:val="decimal"/>
+      <w:lvlText w:val="%7."/>
+      <w:lvlJc w:val="left"/>
+      <w:pPr>
+        <w:ind w:left="5400" w:hanging="360"/>
+      </w:pPr>
+    </w:lvl>
+    <w:lvl w:ilvl="7" w:tplc="04090019" w:tentative="1">
+      <w:start w:val="1"/>
+      <w:numFmt w:val="lowerLetter"/>
+      <w:lvlText w:val="%8."/>
+      <w:lvlJc w:val="left"/>
+      <w:pPr>
+        <w:ind w:left="6120" w:hanging="360"/>
+      </w:pPr>
+    </w:lvl>
+    <w:lvl w:ilvl="8" w:tplc="0409001B" w:tentative="1">
+      <w:start w:val="1"/>
+      <w:numFmt w:val="lowerRoman"/>
+      <w:lvlText w:val="%9."/>
+      <w:lvlJc w:val="right"/>
+      <w:pPr>
+        <w:ind w:left="6840" w:hanging="180"/>
+      </w:pPr>
     </w:lvl>
   </w:abstractNum>
   <w:num w:numId="1">
@@ -1953,6 +2307,9 @@
   </w:num>
   <w:num w:numId="3">
     <w:abstractNumId w:val="0"/>
+  </w:num>
+  <w:num w:numId="4">
+    <w:abstractNumId w:val="3"/>
   </w:num>
 </w:numbering>
 </file>
@@ -2354,6 +2711,7 @@
   <w:style w:type="character" w:default="1" w:styleId="DefaultParagraphFont">
     <w:name w:val="Default Paragraph Font"/>
     <w:uiPriority w:val="1"/>
+    <w:semiHidden/>
     <w:unhideWhenUsed/>
   </w:style>
   <w:style w:type="table" w:default="1" w:styleId="TableNormal">

</xml_diff>